<commit_message>
Updated Commit added more text to document.
</commit_message>
<xml_diff>
--- a/content.docx
+++ b/content.docx
@@ -12,13 +12,16 @@
       </w:r>
       <w:proofErr w:type="spellEnd"/>
       <w:r>
-        <w:t>.  It is a simple, fast and superb version control system.</w:t>
+        <w:t xml:space="preserve">.  It </w:t>
       </w:r>
+      <w:r>
+        <w:t>turns out that it is a pretty good environment to provide version control services.  Seems pretty easy to use also.</w:t>
+      </w:r>
+      <w:bookmarkStart w:id="0" w:name="_GoBack"/>
+      <w:bookmarkEnd w:id="0"/>
       <w:r>
         <w:t xml:space="preserve"> </w:t>
       </w:r>
-      <w:bookmarkStart w:id="0" w:name="_GoBack"/>
-      <w:bookmarkEnd w:id="0"/>
     </w:p>
     <w:sectPr>
       <w:pgSz w:w="12240" w:h="15840"/>

</xml_diff>